<commit_message>
Updated Sprint Report 1 document
</commit_message>
<xml_diff>
--- a/documents/Sprint Report 1.docx
+++ b/documents/Sprint Report 1.docx
@@ -16,9 +16,360 @@
         <w:t>Sprint Report 1</w:t>
       </w:r>
     </w:p>
-    <w:p/>
-    <w:p/>
-    <w:p/>
+    <w:p>
+      <w:pPr>
+        <w:rPr>
+          <w:sz w:val="24"/>
+          <w:szCs w:val="24"/>
+        </w:rPr>
+      </w:pPr>
+      <w:r>
+        <w:rPr>
+          <w:b/>
+          <w:sz w:val="24"/>
+          <w:szCs w:val="24"/>
+        </w:rPr>
+        <w:t>Team Members:</w:t>
+      </w:r>
+      <w:r>
+        <w:rPr>
+          <w:b/>
+          <w:sz w:val="24"/>
+          <w:szCs w:val="24"/>
+        </w:rPr>
+        <w:tab/>
+      </w:r>
+      <w:r>
+        <w:rPr>
+          <w:sz w:val="24"/>
+          <w:szCs w:val="24"/>
+        </w:rPr>
+        <w:t>Austin Wentz and Jordan Doell</w:t>
+      </w:r>
+    </w:p>
+    <w:p>
+      <w:pPr>
+        <w:rPr>
+          <w:sz w:val="24"/>
+          <w:szCs w:val="24"/>
+        </w:rPr>
+      </w:pPr>
+      <w:r>
+        <w:rPr>
+          <w:b/>
+          <w:sz w:val="24"/>
+          <w:szCs w:val="24"/>
+        </w:rPr>
+        <w:t>Date:</w:t>
+      </w:r>
+      <w:r>
+        <w:rPr>
+          <w:sz w:val="24"/>
+          <w:szCs w:val="24"/>
+        </w:rPr>
+        <w:tab/>
+      </w:r>
+      <w:r>
+        <w:rPr>
+          <w:sz w:val="24"/>
+          <w:szCs w:val="24"/>
+        </w:rPr>
+        <w:tab/>
+      </w:r>
+      <w:r>
+        <w:rPr>
+          <w:sz w:val="24"/>
+          <w:szCs w:val="24"/>
+        </w:rPr>
+        <w:tab/>
+        <w:t>October 5, 2012</w:t>
+      </w:r>
+    </w:p>
+    <w:p>
+      <w:pPr>
+        <w:rPr>
+          <w:sz w:val="24"/>
+          <w:szCs w:val="24"/>
+        </w:rPr>
+      </w:pPr>
+      <w:r>
+        <w:rPr>
+          <w:b/>
+          <w:sz w:val="24"/>
+          <w:szCs w:val="24"/>
+        </w:rPr>
+        <w:t>Class:</w:t>
+      </w:r>
+      <w:r>
+        <w:rPr>
+          <w:b/>
+          <w:sz w:val="24"/>
+          <w:szCs w:val="24"/>
+        </w:rPr>
+        <w:tab/>
+      </w:r>
+      <w:r>
+        <w:rPr>
+          <w:sz w:val="24"/>
+          <w:szCs w:val="24"/>
+        </w:rPr>
+        <w:tab/>
+      </w:r>
+      <w:r>
+        <w:rPr>
+          <w:sz w:val="24"/>
+          <w:szCs w:val="24"/>
+        </w:rPr>
+        <w:tab/>
+        <w:t>Senior Design</w:t>
+      </w:r>
+    </w:p>
+    <w:p>
+      <w:pPr>
+        <w:rPr>
+          <w:sz w:val="24"/>
+          <w:szCs w:val="24"/>
+        </w:rPr>
+      </w:pPr>
+      <w:r>
+        <w:rPr>
+          <w:b/>
+          <w:sz w:val="24"/>
+          <w:szCs w:val="24"/>
+        </w:rPr>
+        <w:t>Subject:</w:t>
+      </w:r>
+      <w:r>
+        <w:rPr>
+          <w:sz w:val="24"/>
+          <w:szCs w:val="24"/>
+        </w:rPr>
+        <w:tab/>
+      </w:r>
+      <w:r>
+        <w:rPr>
+          <w:sz w:val="24"/>
+          <w:szCs w:val="24"/>
+        </w:rPr>
+        <w:tab/>
+        <w:t>Sprint 1 Report</w:t>
+      </w:r>
+    </w:p>
+    <w:p>
+      <w:pPr>
+        <w:rPr>
+          <w:sz w:val="24"/>
+          <w:szCs w:val="24"/>
+        </w:rPr>
+      </w:pPr>
+      <w:r>
+        <w:rPr>
+          <w:b/>
+          <w:sz w:val="24"/>
+          <w:szCs w:val="24"/>
+        </w:rPr>
+        <w:t>Sponsor:</w:t>
+      </w:r>
+      <w:r>
+        <w:rPr>
+          <w:sz w:val="24"/>
+          <w:szCs w:val="24"/>
+        </w:rPr>
+        <w:tab/>
+      </w:r>
+      <w:r>
+        <w:rPr>
+          <w:sz w:val="24"/>
+          <w:szCs w:val="24"/>
+        </w:rPr>
+        <w:tab/>
+        <w:t>L-3: June Alexander-Knight</w:t>
+      </w:r>
+    </w:p>
+    <w:p>
+      <w:pPr>
+        <w:pStyle w:val="Heading1"/>
+        <w:rPr>
+          <w:rFonts w:eastAsia="Times New Roman"/>
+        </w:rPr>
+      </w:pPr>
+      <w:r>
+        <w:rPr>
+          <w:rFonts w:eastAsia="Times New Roman"/>
+        </w:rPr>
+        <w:t>Sponsor Description:</w:t>
+      </w:r>
+    </w:p>
+    <w:p>
+      <w:pPr>
+        <w:spacing w:before="100" w:beforeAutospacing="1" w:after="100" w:afterAutospacing="1"/>
+        <w:ind w:left="360"/>
+        <w:rPr>
+          <w:rFonts w:ascii="Times New Roman" w:eastAsia="Times New Roman" w:hAnsi="Times New Roman" w:cs="Times New Roman"/>
+          <w:color w:val="000000"/>
+          <w:sz w:val="24"/>
+          <w:szCs w:val="24"/>
+        </w:rPr>
+      </w:pPr>
+      <w:r>
+        <w:rPr>
+          <w:rFonts w:ascii="Times New Roman" w:eastAsia="Times New Roman" w:hAnsi="Times New Roman" w:cs="Times New Roman"/>
+          <w:color w:val="000000"/>
+          <w:sz w:val="24"/>
+          <w:szCs w:val="24"/>
+        </w:rPr>
+        <w:t>L-3 Communications is a world class defense contractor.  They play a huge role in the defense industry for the United States government.  June Alexander-Knight graduated from SDSMT and since then, works for L-3.  She has also been a strong supporter of SDSMT students and graduates.</w:t>
+      </w:r>
+    </w:p>
+    <w:p>
+      <w:pPr>
+        <w:pStyle w:val="Heading1"/>
+        <w:rPr>
+          <w:rFonts w:eastAsia="Times New Roman"/>
+        </w:rPr>
+      </w:pPr>
+      <w:r>
+        <w:rPr>
+          <w:rFonts w:eastAsia="Times New Roman"/>
+        </w:rPr>
+        <w:t xml:space="preserve"> Sponsor’s Problem/Goal:</w:t>
+      </w:r>
+    </w:p>
+    <w:p>
+      <w:pPr>
+        <w:spacing w:before="100" w:beforeAutospacing="1" w:after="100" w:afterAutospacing="1"/>
+        <w:ind w:left="360"/>
+        <w:rPr>
+          <w:rFonts w:ascii="Times New Roman" w:eastAsia="Times New Roman" w:hAnsi="Times New Roman" w:cs="Times New Roman"/>
+          <w:color w:val="000000"/>
+          <w:sz w:val="24"/>
+          <w:szCs w:val="24"/>
+        </w:rPr>
+      </w:pPr>
+      <w:r>
+        <w:rPr>
+          <w:rFonts w:ascii="Times New Roman" w:eastAsia="Times New Roman" w:hAnsi="Times New Roman" w:cs="Times New Roman"/>
+          <w:color w:val="000000"/>
+          <w:sz w:val="24"/>
+          <w:szCs w:val="24"/>
+        </w:rPr>
+        <w:t>Sync Christmas lights to music using a Linux board and controller, and control the system using an iPhone app.</w:t>
+      </w:r>
+    </w:p>
+    <w:p>
+      <w:pPr>
+        <w:pStyle w:val="Heading1"/>
+        <w:rPr>
+          <w:rFonts w:eastAsia="Times New Roman"/>
+          <w:sz w:val="27"/>
+          <w:szCs w:val="27"/>
+        </w:rPr>
+      </w:pPr>
+      <w:r>
+        <w:rPr>
+          <w:rFonts w:eastAsia="Times New Roman"/>
+        </w:rPr>
+        <w:t>Customer Needs:</w:t>
+      </w:r>
+    </w:p>
+    <w:p>
+      <w:pPr>
+        <w:numPr>
+          <w:ilvl w:val="0"/>
+          <w:numId w:val="8"/>
+        </w:numPr>
+        <w:spacing w:before="100" w:beforeAutospacing="1" w:after="100" w:afterAutospacing="1" w:line="240" w:lineRule="auto"/>
+        <w:rPr>
+          <w:rFonts w:ascii="Times New Roman" w:eastAsia="Times New Roman" w:hAnsi="Times New Roman" w:cs="Times New Roman"/>
+          <w:color w:val="000000"/>
+          <w:sz w:val="27"/>
+          <w:szCs w:val="27"/>
+        </w:rPr>
+      </w:pPr>
+      <w:r>
+        <w:rPr>
+          <w:rFonts w:ascii="Times New Roman" w:eastAsia="Times New Roman" w:hAnsi="Times New Roman" w:cs="Times New Roman"/>
+          <w:color w:val="000000"/>
+          <w:sz w:val="24"/>
+          <w:szCs w:val="24"/>
+        </w:rPr>
+        <w:t>Linux board to control lights</w:t>
+      </w:r>
+    </w:p>
+    <w:p>
+      <w:pPr>
+        <w:numPr>
+          <w:ilvl w:val="0"/>
+          <w:numId w:val="8"/>
+        </w:numPr>
+        <w:spacing w:before="100" w:beforeAutospacing="1" w:after="100" w:afterAutospacing="1" w:line="240" w:lineRule="auto"/>
+        <w:rPr>
+          <w:rFonts w:ascii="Times New Roman" w:eastAsia="Times New Roman" w:hAnsi="Times New Roman" w:cs="Times New Roman"/>
+          <w:color w:val="000000"/>
+          <w:sz w:val="27"/>
+          <w:szCs w:val="27"/>
+        </w:rPr>
+      </w:pPr>
+      <w:r>
+        <w:rPr>
+          <w:rFonts w:ascii="Times New Roman" w:eastAsia="Times New Roman" w:hAnsi="Times New Roman" w:cs="Times New Roman"/>
+          <w:color w:val="000000"/>
+          <w:sz w:val="24"/>
+          <w:szCs w:val="24"/>
+        </w:rPr>
+        <w:t>SSR’s to power on and off the strands of lights</w:t>
+      </w:r>
+    </w:p>
+    <w:p>
+      <w:pPr>
+        <w:numPr>
+          <w:ilvl w:val="0"/>
+          <w:numId w:val="8"/>
+        </w:numPr>
+        <w:spacing w:before="100" w:beforeAutospacing="1" w:after="100" w:afterAutospacing="1" w:line="240" w:lineRule="auto"/>
+        <w:rPr>
+          <w:rFonts w:ascii="Times New Roman" w:eastAsia="Times New Roman" w:hAnsi="Times New Roman" w:cs="Times New Roman"/>
+          <w:color w:val="000000"/>
+          <w:sz w:val="27"/>
+          <w:szCs w:val="27"/>
+        </w:rPr>
+      </w:pPr>
+      <w:r>
+        <w:rPr>
+          <w:rFonts w:ascii="Times New Roman" w:eastAsia="Times New Roman" w:hAnsi="Times New Roman" w:cs="Times New Roman"/>
+          <w:color w:val="000000"/>
+          <w:sz w:val="24"/>
+          <w:szCs w:val="24"/>
+        </w:rPr>
+        <w:t>iPhone app to do sequences or play music</w:t>
+      </w:r>
+    </w:p>
+    <w:p>
+      <w:pPr>
+        <w:numPr>
+          <w:ilvl w:val="0"/>
+          <w:numId w:val="8"/>
+        </w:numPr>
+        <w:spacing w:before="100" w:beforeAutospacing="1" w:after="100" w:afterAutospacing="1" w:line="240" w:lineRule="auto"/>
+        <w:rPr>
+          <w:rFonts w:ascii="Times New Roman" w:eastAsia="Times New Roman" w:hAnsi="Times New Roman" w:cs="Times New Roman"/>
+          <w:color w:val="000000"/>
+          <w:sz w:val="27"/>
+          <w:szCs w:val="27"/>
+        </w:rPr>
+      </w:pPr>
+      <w:r>
+        <w:rPr>
+          <w:rFonts w:ascii="Times New Roman" w:eastAsia="Times New Roman" w:hAnsi="Times New Roman" w:cs="Times New Roman"/>
+          <w:color w:val="000000"/>
+          <w:sz w:val="24"/>
+          <w:szCs w:val="24"/>
+        </w:rPr>
+        <w:t>Use sequencer software to program light show</w:t>
+      </w:r>
+      <w:bookmarkStart w:id="0" w:name="_GoBack"/>
+      <w:bookmarkEnd w:id="0"/>
+    </w:p>
     <w:p>
       <w:pPr>
         <w:pStyle w:val="Heading1"/>
@@ -113,15 +464,8 @@
         </w:numPr>
       </w:pPr>
       <w:r>
-        <w:t xml:space="preserve">The controller </w:t>
-      </w:r>
-      <w:bookmarkStart w:id="0" w:name="_GoBack"/>
-      <w:r>
-        <w:t xml:space="preserve">environment </w:t>
-      </w:r>
-      <w:bookmarkEnd w:id="0"/>
-      <w:r>
-        <w:t xml:space="preserve">will be developed in Python, and also in </w:t>
+        <w:lastRenderedPageBreak/>
+        <w:t xml:space="preserve">The controller environment will be developed in Python, and also in </w:t>
       </w:r>
       <w:proofErr w:type="spellStart"/>
       <w:r>
@@ -189,11 +533,7 @@
         <w:t xml:space="preserve">The Raspberry Pi is used as a high-level controller.  It will receive commands from the mobile device, perform any required processing on </w:t>
       </w:r>
       <w:r>
-        <w:t xml:space="preserve">command data, and send the commands to the low-level </w:t>
-      </w:r>
-      <w:r>
-        <w:lastRenderedPageBreak/>
-        <w:t xml:space="preserve">controller.  The Raspberry Pi uses a </w:t>
+        <w:t xml:space="preserve">command data, and send the commands to the low-level controller.  The Raspberry Pi uses a </w:t>
       </w:r>
       <w:proofErr w:type="spellStart"/>
       <w:r>
@@ -252,29 +592,10 @@
       </w:pPr>
       <w:r>
         <w:object w:dxaOrig="9444" w:dyaOrig="10915">
-          <v:shapetype id="_x0000_t75" coordsize="21600,21600" o:spt="75" o:preferrelative="t" path="m@4@5l@4@11@9@11@9@5xe" filled="f" stroked="f">
-            <v:stroke joinstyle="miter"/>
-            <v:formulas>
-              <v:f eqn="if lineDrawn pixelLineWidth 0"/>
-              <v:f eqn="sum @0 1 0"/>
-              <v:f eqn="sum 0 0 @1"/>
-              <v:f eqn="prod @2 1 2"/>
-              <v:f eqn="prod @3 21600 pixelWidth"/>
-              <v:f eqn="prod @3 21600 pixelHeight"/>
-              <v:f eqn="sum @0 0 1"/>
-              <v:f eqn="prod @6 1 2"/>
-              <v:f eqn="prod @7 21600 pixelWidth"/>
-              <v:f eqn="sum @8 21600 0"/>
-              <v:f eqn="prod @7 21600 pixelHeight"/>
-              <v:f eqn="sum @10 21600 0"/>
-            </v:formulas>
-            <v:path o:extrusionok="f" gradientshapeok="t" o:connecttype="rect"/>
-            <o:lock v:ext="edit" aspectratio="t"/>
-          </v:shapetype>
           <v:shape id="_x0000_i1025" type="#_x0000_t75" style="width:468pt;height:540.75pt" o:ole="">
             <v:imagedata r:id="rId6" o:title=""/>
           </v:shape>
-          <o:OLEObject Type="Embed" ProgID="Visio.Drawing.11" ShapeID="_x0000_i1025" DrawAspect="Content" ObjectID="_1410893385" r:id="rId7"/>
+          <o:OLEObject Type="Embed" ProgID="Visio.Drawing.11" ShapeID="_x0000_i1025" DrawAspect="Content" ObjectID="_1410937424" r:id="rId7"/>
         </w:object>
       </w:r>
     </w:p>
@@ -285,24 +606,14 @@
       <w:r>
         <w:t xml:space="preserve">Figure </w:t>
       </w:r>
-      <w:r>
-        <w:fldChar w:fldCharType="begin"/>
-      </w:r>
-      <w:r>
-        <w:instrText xml:space="preserve"> SEQ Figure \* ARABIC </w:instrText>
-      </w:r>
-      <w:r>
-        <w:fldChar w:fldCharType="separate"/>
-      </w:r>
-      <w:r>
-        <w:rPr>
-          <w:noProof/>
-        </w:rPr>
-        <w:t>1</w:t>
-      </w:r>
-      <w:r>
-        <w:fldChar w:fldCharType="end"/>
-      </w:r>
+      <w:fldSimple w:instr=" SEQ Figure \* ARABIC ">
+        <w:r>
+          <w:rPr>
+            <w:noProof/>
+          </w:rPr>
+          <w:t>1</w:t>
+        </w:r>
+      </w:fldSimple>
       <w:r>
         <w:t>: System Overview</w:t>
       </w:r>
@@ -713,14 +1024,41 @@
 
 <file path=word/numbering.xml><?xml version="1.0" encoding="utf-8"?>
 <w:numbering xmlns:wpc="http://schemas.microsoft.com/office/word/2010/wordprocessingCanvas" xmlns:mc="http://schemas.openxmlformats.org/markup-compatibility/2006" xmlns:o="urn:schemas-microsoft-com:office:office" xmlns:r="http://schemas.openxmlformats.org/officeDocument/2006/relationships" xmlns:m="http://schemas.openxmlformats.org/officeDocument/2006/math" xmlns:v="urn:schemas-microsoft-com:vml" xmlns:wp14="http://schemas.microsoft.com/office/word/2010/wordprocessingDrawing" xmlns:wp="http://schemas.openxmlformats.org/drawingml/2006/wordprocessingDrawing" xmlns:w10="urn:schemas-microsoft-com:office:word" xmlns:w="http://schemas.openxmlformats.org/wordprocessingml/2006/main" xmlns:w14="http://schemas.microsoft.com/office/word/2010/wordml" xmlns:wpg="http://schemas.microsoft.com/office/word/2010/wordprocessingGroup" xmlns:wpi="http://schemas.microsoft.com/office/word/2010/wordprocessingInk" xmlns:wne="http://schemas.microsoft.com/office/word/2006/wordml" xmlns:wps="http://schemas.microsoft.com/office/word/2010/wordprocessingShape" mc:Ignorable="w14 wp14">
+  <w:numPicBullet w:numPicBulletId="0">
+    <w:pict>
+      <v:shapetype id="_x0000_t75" coordsize="21600,21600" o:spt="75" o:preferrelative="t" path="m@4@5l@4@11@9@11@9@5xe" filled="f" stroked="f">
+        <v:stroke joinstyle="miter"/>
+        <v:formulas>
+          <v:f eqn="if lineDrawn pixelLineWidth 0"/>
+          <v:f eqn="sum @0 1 0"/>
+          <v:f eqn="sum 0 0 @1"/>
+          <v:f eqn="prod @2 1 2"/>
+          <v:f eqn="prod @3 21600 pixelWidth"/>
+          <v:f eqn="prod @3 21600 pixelHeight"/>
+          <v:f eqn="sum @0 0 1"/>
+          <v:f eqn="prod @6 1 2"/>
+          <v:f eqn="prod @7 21600 pixelWidth"/>
+          <v:f eqn="sum @8 21600 0"/>
+          <v:f eqn="prod @7 21600 pixelHeight"/>
+          <v:f eqn="sum @10 21600 0"/>
+        </v:formulas>
+        <v:path o:extrusionok="f" gradientshapeok="t" o:connecttype="rect"/>
+        <o:lock v:ext="edit" aspectratio="t"/>
+      </v:shapetype>
+      <v:shape id="_x0000_i1071" type="#_x0000_t75" style="width:11.25pt;height:11.25pt" o:bullet="t">
+        <v:imagedata r:id="rId1" o:title="clip_image001"/>
+      </v:shape>
+    </w:pict>
+  </w:numPicBullet>
   <w:abstractNum w:abstractNumId="0">
     <w:nsid w:val="027D3733"/>
     <w:multiLevelType w:val="hybridMultilevel"/>
-    <w:tmpl w:val="D458B8C6"/>
-    <w:lvl w:ilvl="0" w:tplc="04090001">
+    <w:tmpl w:val="60143A0A"/>
+    <w:lvl w:ilvl="0" w:tplc="04090007">
       <w:start w:val="1"/>
       <w:numFmt w:val="bullet"/>
       <w:lvlText w:val=""/>
+      <w:lvlPicBulletId w:val="0"/>
       <w:lvlJc w:val="left"/>
       <w:pPr>
         <w:ind w:left="720" w:hanging="360"/>
@@ -942,11 +1280,12 @@
   <w:abstractNum w:abstractNumId="2">
     <w:nsid w:val="07336B98"/>
     <w:multiLevelType w:val="hybridMultilevel"/>
-    <w:tmpl w:val="C5887E4E"/>
-    <w:lvl w:ilvl="0" w:tplc="04090001">
+    <w:tmpl w:val="C8001AFC"/>
+    <w:lvl w:ilvl="0" w:tplc="04090007">
       <w:start w:val="1"/>
       <w:numFmt w:val="bullet"/>
       <w:lvlText w:val=""/>
+      <w:lvlPicBulletId w:val="0"/>
       <w:lvlJc w:val="left"/>
       <w:pPr>
         <w:ind w:left="720" w:hanging="360"/>
@@ -1055,11 +1394,12 @@
   <w:abstractNum w:abstractNumId="3">
     <w:nsid w:val="2DA01BAC"/>
     <w:multiLevelType w:val="hybridMultilevel"/>
-    <w:tmpl w:val="A77E3E7A"/>
-    <w:lvl w:ilvl="0" w:tplc="04090001">
+    <w:tmpl w:val="BB680978"/>
+    <w:lvl w:ilvl="0" w:tplc="04090007">
       <w:start w:val="1"/>
       <w:numFmt w:val="bullet"/>
       <w:lvlText w:val=""/>
+      <w:lvlPicBulletId w:val="0"/>
       <w:lvlJc w:val="left"/>
       <w:pPr>
         <w:ind w:left="720" w:hanging="360"/>
@@ -1168,11 +1508,12 @@
   <w:abstractNum w:abstractNumId="4">
     <w:nsid w:val="2EEC4B6E"/>
     <w:multiLevelType w:val="hybridMultilevel"/>
-    <w:tmpl w:val="DD5CA112"/>
-    <w:lvl w:ilvl="0" w:tplc="04090001">
+    <w:tmpl w:val="2BFCDA0A"/>
+    <w:lvl w:ilvl="0" w:tplc="04090007">
       <w:start w:val="1"/>
       <w:numFmt w:val="bullet"/>
       <w:lvlText w:val=""/>
+      <w:lvlPicBulletId w:val="0"/>
       <w:lvlJc w:val="left"/>
       <w:pPr>
         <w:ind w:left="720" w:hanging="360"/>
@@ -1279,6 +1620,156 @@
     </w:lvl>
   </w:abstractNum>
   <w:abstractNum w:abstractNumId="5">
+    <w:nsid w:val="5D1411BF"/>
+    <w:multiLevelType w:val="multilevel"/>
+    <w:tmpl w:val="E232545A"/>
+    <w:lvl w:ilvl="0">
+      <w:start w:val="1"/>
+      <w:numFmt w:val="bullet"/>
+      <w:lvlText w:val=""/>
+      <w:lvlPicBulletId w:val="0"/>
+      <w:lvlJc w:val="left"/>
+      <w:pPr>
+        <w:tabs>
+          <w:tab w:val="num" w:pos="720"/>
+        </w:tabs>
+        <w:ind w:left="720" w:hanging="360"/>
+      </w:pPr>
+      <w:rPr>
+        <w:rFonts w:ascii="Symbol" w:hAnsi="Symbol" w:hint="default"/>
+        <w:sz w:val="20"/>
+      </w:rPr>
+    </w:lvl>
+    <w:lvl w:ilvl="1">
+      <w:start w:val="1"/>
+      <w:numFmt w:val="bullet"/>
+      <w:lvlText w:val="o"/>
+      <w:lvlJc w:val="left"/>
+      <w:pPr>
+        <w:tabs>
+          <w:tab w:val="num" w:pos="1440"/>
+        </w:tabs>
+        <w:ind w:left="1440" w:hanging="360"/>
+      </w:pPr>
+      <w:rPr>
+        <w:rFonts w:ascii="Courier New" w:hAnsi="Courier New" w:cs="Times New Roman" w:hint="default"/>
+        <w:sz w:val="20"/>
+      </w:rPr>
+    </w:lvl>
+    <w:lvl w:ilvl="2">
+      <w:start w:val="1"/>
+      <w:numFmt w:val="bullet"/>
+      <w:lvlText w:val=""/>
+      <w:lvlJc w:val="left"/>
+      <w:pPr>
+        <w:tabs>
+          <w:tab w:val="num" w:pos="2160"/>
+        </w:tabs>
+        <w:ind w:left="2160" w:hanging="360"/>
+      </w:pPr>
+      <w:rPr>
+        <w:rFonts w:ascii="Wingdings" w:hAnsi="Wingdings" w:hint="default"/>
+        <w:sz w:val="20"/>
+      </w:rPr>
+    </w:lvl>
+    <w:lvl w:ilvl="3">
+      <w:start w:val="1"/>
+      <w:numFmt w:val="bullet"/>
+      <w:lvlText w:val=""/>
+      <w:lvlJc w:val="left"/>
+      <w:pPr>
+        <w:tabs>
+          <w:tab w:val="num" w:pos="2880"/>
+        </w:tabs>
+        <w:ind w:left="2880" w:hanging="360"/>
+      </w:pPr>
+      <w:rPr>
+        <w:rFonts w:ascii="Wingdings" w:hAnsi="Wingdings" w:hint="default"/>
+        <w:sz w:val="20"/>
+      </w:rPr>
+    </w:lvl>
+    <w:lvl w:ilvl="4">
+      <w:start w:val="1"/>
+      <w:numFmt w:val="bullet"/>
+      <w:lvlText w:val=""/>
+      <w:lvlJc w:val="left"/>
+      <w:pPr>
+        <w:tabs>
+          <w:tab w:val="num" w:pos="3600"/>
+        </w:tabs>
+        <w:ind w:left="3600" w:hanging="360"/>
+      </w:pPr>
+      <w:rPr>
+        <w:rFonts w:ascii="Wingdings" w:hAnsi="Wingdings" w:hint="default"/>
+        <w:sz w:val="20"/>
+      </w:rPr>
+    </w:lvl>
+    <w:lvl w:ilvl="5">
+      <w:start w:val="1"/>
+      <w:numFmt w:val="bullet"/>
+      <w:lvlText w:val=""/>
+      <w:lvlJc w:val="left"/>
+      <w:pPr>
+        <w:tabs>
+          <w:tab w:val="num" w:pos="4320"/>
+        </w:tabs>
+        <w:ind w:left="4320" w:hanging="360"/>
+      </w:pPr>
+      <w:rPr>
+        <w:rFonts w:ascii="Wingdings" w:hAnsi="Wingdings" w:hint="default"/>
+        <w:sz w:val="20"/>
+      </w:rPr>
+    </w:lvl>
+    <w:lvl w:ilvl="6">
+      <w:start w:val="1"/>
+      <w:numFmt w:val="bullet"/>
+      <w:lvlText w:val=""/>
+      <w:lvlJc w:val="left"/>
+      <w:pPr>
+        <w:tabs>
+          <w:tab w:val="num" w:pos="5040"/>
+        </w:tabs>
+        <w:ind w:left="5040" w:hanging="360"/>
+      </w:pPr>
+      <w:rPr>
+        <w:rFonts w:ascii="Wingdings" w:hAnsi="Wingdings" w:hint="default"/>
+        <w:sz w:val="20"/>
+      </w:rPr>
+    </w:lvl>
+    <w:lvl w:ilvl="7">
+      <w:start w:val="1"/>
+      <w:numFmt w:val="bullet"/>
+      <w:lvlText w:val=""/>
+      <w:lvlJc w:val="left"/>
+      <w:pPr>
+        <w:tabs>
+          <w:tab w:val="num" w:pos="5760"/>
+        </w:tabs>
+        <w:ind w:left="5760" w:hanging="360"/>
+      </w:pPr>
+      <w:rPr>
+        <w:rFonts w:ascii="Wingdings" w:hAnsi="Wingdings" w:hint="default"/>
+        <w:sz w:val="20"/>
+      </w:rPr>
+    </w:lvl>
+    <w:lvl w:ilvl="8">
+      <w:start w:val="1"/>
+      <w:numFmt w:val="bullet"/>
+      <w:lvlText w:val=""/>
+      <w:lvlJc w:val="left"/>
+      <w:pPr>
+        <w:tabs>
+          <w:tab w:val="num" w:pos="6480"/>
+        </w:tabs>
+        <w:ind w:left="6480" w:hanging="360"/>
+      </w:pPr>
+      <w:rPr>
+        <w:rFonts w:ascii="Wingdings" w:hAnsi="Wingdings" w:hint="default"/>
+        <w:sz w:val="20"/>
+      </w:rPr>
+    </w:lvl>
+  </w:abstractNum>
+  <w:abstractNum w:abstractNumId="6">
     <w:nsid w:val="6BC522A5"/>
     <w:multiLevelType w:val="multilevel"/>
     <w:tmpl w:val="751E6D0A"/>
@@ -1427,14 +1918,15 @@
       </w:rPr>
     </w:lvl>
   </w:abstractNum>
-  <w:abstractNum w:abstractNumId="6">
+  <w:abstractNum w:abstractNumId="7">
     <w:nsid w:val="7AD21782"/>
     <w:multiLevelType w:val="hybridMultilevel"/>
-    <w:tmpl w:val="2AAA4AAE"/>
-    <w:lvl w:ilvl="0" w:tplc="04090001">
+    <w:tmpl w:val="3D44BE56"/>
+    <w:lvl w:ilvl="0" w:tplc="04090007">
       <w:start w:val="1"/>
       <w:numFmt w:val="bullet"/>
       <w:lvlText w:val=""/>
+      <w:lvlPicBulletId w:val="0"/>
       <w:lvlJc w:val="left"/>
       <w:pPr>
         <w:ind w:left="720" w:hanging="360"/>
@@ -1541,13 +2033,13 @@
     </w:lvl>
   </w:abstractNum>
   <w:num w:numId="1">
-    <w:abstractNumId w:val="5"/>
+    <w:abstractNumId w:val="6"/>
   </w:num>
   <w:num w:numId="2">
     <w:abstractNumId w:val="3"/>
   </w:num>
   <w:num w:numId="3">
-    <w:abstractNumId w:val="6"/>
+    <w:abstractNumId w:val="7"/>
   </w:num>
   <w:num w:numId="4">
     <w:abstractNumId w:val="4"/>
@@ -1561,6 +2053,18 @@
   <w:num w:numId="7">
     <w:abstractNumId w:val="0"/>
   </w:num>
+  <w:num w:numId="8">
+    <w:abstractNumId w:val="5"/>
+    <w:lvlOverride w:ilvl="0"/>
+    <w:lvlOverride w:ilvl="1"/>
+    <w:lvlOverride w:ilvl="2"/>
+    <w:lvlOverride w:ilvl="3"/>
+    <w:lvlOverride w:ilvl="4"/>
+    <w:lvlOverride w:ilvl="5"/>
+    <w:lvlOverride w:ilvl="6"/>
+    <w:lvlOverride w:ilvl="7"/>
+    <w:lvlOverride w:ilvl="8"/>
+  </w:num>
 </w:numbering>
 </file>
 
@@ -1569,7 +2073,7 @@
   <w:docDefaults>
     <w:rPrDefault>
       <w:rPr>
-        <w:rFonts w:asciiTheme="minorHAnsi" w:eastAsiaTheme="minorHAnsi" w:hAnsiTheme="minorHAnsi" w:cstheme="minorBidi"/>
+        <w:rFonts w:asciiTheme="minorHAnsi" w:eastAsiaTheme="minorEastAsia" w:hAnsiTheme="minorHAnsi" w:cstheme="minorBidi"/>
         <w:sz w:val="22"/>
         <w:szCs w:val="22"/>
         <w:lang w:val="en-US" w:eastAsia="en-US" w:bidi="ar-SA"/>
@@ -1723,9 +2227,9 @@
   <w:style w:type="paragraph" w:default="1" w:styleId="Normal">
     <w:name w:val="Normal"/>
     <w:qFormat/>
-    <w:rsid w:val="003010D3"/>
+    <w:rsid w:val="0049393A"/>
     <w:pPr>
-      <w:spacing w:line="360" w:lineRule="auto"/>
+      <w:spacing w:after="0"/>
     </w:pPr>
   </w:style>
   <w:style w:type="paragraph" w:styleId="Heading1">
@@ -1735,11 +2239,11 @@
     <w:link w:val="Heading1Char"/>
     <w:uiPriority w:val="9"/>
     <w:qFormat/>
-    <w:rsid w:val="00083CEF"/>
+    <w:rsid w:val="0049393A"/>
     <w:pPr>
       <w:keepNext/>
       <w:keepLines/>
-      <w:spacing w:before="480" w:after="0"/>
+      <w:spacing w:before="480"/>
       <w:outlineLvl w:val="0"/>
     </w:pPr>
     <w:rPr>
@@ -1759,11 +2263,11 @@
     <w:uiPriority w:val="9"/>
     <w:unhideWhenUsed/>
     <w:qFormat/>
-    <w:rsid w:val="00083CEF"/>
+    <w:rsid w:val="0049393A"/>
     <w:pPr>
       <w:keepNext/>
       <w:keepLines/>
-      <w:spacing w:before="200" w:after="0"/>
+      <w:spacing w:before="200"/>
       <w:outlineLvl w:val="1"/>
     </w:pPr>
     <w:rPr>
@@ -1783,11 +2287,11 @@
     <w:uiPriority w:val="9"/>
     <w:unhideWhenUsed/>
     <w:qFormat/>
-    <w:rsid w:val="00083CEF"/>
+    <w:rsid w:val="0049393A"/>
     <w:pPr>
       <w:keepNext/>
       <w:keepLines/>
-      <w:spacing w:before="200" w:after="0"/>
+      <w:spacing w:before="200"/>
       <w:outlineLvl w:val="2"/>
     </w:pPr>
     <w:rPr>
@@ -1805,11 +2309,11 @@
     <w:uiPriority w:val="9"/>
     <w:unhideWhenUsed/>
     <w:qFormat/>
-    <w:rsid w:val="005267F1"/>
+    <w:rsid w:val="0049393A"/>
     <w:pPr>
       <w:keepNext/>
       <w:keepLines/>
-      <w:spacing w:before="200" w:after="0"/>
+      <w:spacing w:before="200"/>
       <w:outlineLvl w:val="3"/>
     </w:pPr>
     <w:rPr>
@@ -1821,9 +2325,125 @@
       <w:color w:val="4F81BD" w:themeColor="accent1"/>
     </w:rPr>
   </w:style>
+  <w:style w:type="paragraph" w:styleId="Heading5">
+    <w:name w:val="heading 5"/>
+    <w:basedOn w:val="Normal"/>
+    <w:next w:val="Normal"/>
+    <w:link w:val="Heading5Char"/>
+    <w:uiPriority w:val="9"/>
+    <w:semiHidden/>
+    <w:unhideWhenUsed/>
+    <w:qFormat/>
+    <w:rsid w:val="0049393A"/>
+    <w:pPr>
+      <w:keepNext/>
+      <w:keepLines/>
+      <w:spacing w:before="200"/>
+      <w:outlineLvl w:val="4"/>
+    </w:pPr>
+    <w:rPr>
+      <w:rFonts w:asciiTheme="majorHAnsi" w:eastAsiaTheme="majorEastAsia" w:hAnsiTheme="majorHAnsi" w:cstheme="majorBidi"/>
+      <w:color w:val="243F60" w:themeColor="accent1" w:themeShade="7F"/>
+    </w:rPr>
+  </w:style>
+  <w:style w:type="paragraph" w:styleId="Heading6">
+    <w:name w:val="heading 6"/>
+    <w:basedOn w:val="Normal"/>
+    <w:next w:val="Normal"/>
+    <w:link w:val="Heading6Char"/>
+    <w:uiPriority w:val="9"/>
+    <w:semiHidden/>
+    <w:unhideWhenUsed/>
+    <w:qFormat/>
+    <w:rsid w:val="0049393A"/>
+    <w:pPr>
+      <w:keepNext/>
+      <w:keepLines/>
+      <w:spacing w:before="200"/>
+      <w:outlineLvl w:val="5"/>
+    </w:pPr>
+    <w:rPr>
+      <w:rFonts w:asciiTheme="majorHAnsi" w:eastAsiaTheme="majorEastAsia" w:hAnsiTheme="majorHAnsi" w:cstheme="majorBidi"/>
+      <w:i/>
+      <w:iCs/>
+      <w:color w:val="243F60" w:themeColor="accent1" w:themeShade="7F"/>
+    </w:rPr>
+  </w:style>
+  <w:style w:type="paragraph" w:styleId="Heading7">
+    <w:name w:val="heading 7"/>
+    <w:basedOn w:val="Normal"/>
+    <w:next w:val="Normal"/>
+    <w:link w:val="Heading7Char"/>
+    <w:uiPriority w:val="9"/>
+    <w:semiHidden/>
+    <w:unhideWhenUsed/>
+    <w:qFormat/>
+    <w:rsid w:val="0049393A"/>
+    <w:pPr>
+      <w:keepNext/>
+      <w:keepLines/>
+      <w:spacing w:before="200"/>
+      <w:outlineLvl w:val="6"/>
+    </w:pPr>
+    <w:rPr>
+      <w:rFonts w:asciiTheme="majorHAnsi" w:eastAsiaTheme="majorEastAsia" w:hAnsiTheme="majorHAnsi" w:cstheme="majorBidi"/>
+      <w:i/>
+      <w:iCs/>
+      <w:color w:val="404040" w:themeColor="text1" w:themeTint="BF"/>
+    </w:rPr>
+  </w:style>
+  <w:style w:type="paragraph" w:styleId="Heading8">
+    <w:name w:val="heading 8"/>
+    <w:basedOn w:val="Normal"/>
+    <w:next w:val="Normal"/>
+    <w:link w:val="Heading8Char"/>
+    <w:uiPriority w:val="9"/>
+    <w:semiHidden/>
+    <w:unhideWhenUsed/>
+    <w:qFormat/>
+    <w:rsid w:val="0049393A"/>
+    <w:pPr>
+      <w:keepNext/>
+      <w:keepLines/>
+      <w:spacing w:before="200"/>
+      <w:outlineLvl w:val="7"/>
+    </w:pPr>
+    <w:rPr>
+      <w:rFonts w:asciiTheme="majorHAnsi" w:eastAsiaTheme="majorEastAsia" w:hAnsiTheme="majorHAnsi" w:cstheme="majorBidi"/>
+      <w:color w:val="4F81BD" w:themeColor="accent1"/>
+      <w:sz w:val="20"/>
+      <w:szCs w:val="20"/>
+    </w:rPr>
+  </w:style>
+  <w:style w:type="paragraph" w:styleId="Heading9">
+    <w:name w:val="heading 9"/>
+    <w:basedOn w:val="Normal"/>
+    <w:next w:val="Normal"/>
+    <w:link w:val="Heading9Char"/>
+    <w:uiPriority w:val="9"/>
+    <w:semiHidden/>
+    <w:unhideWhenUsed/>
+    <w:qFormat/>
+    <w:rsid w:val="0049393A"/>
+    <w:pPr>
+      <w:keepNext/>
+      <w:keepLines/>
+      <w:spacing w:before="200"/>
+      <w:outlineLvl w:val="8"/>
+    </w:pPr>
+    <w:rPr>
+      <w:rFonts w:asciiTheme="majorHAnsi" w:eastAsiaTheme="majorEastAsia" w:hAnsiTheme="majorHAnsi" w:cstheme="majorBidi"/>
+      <w:i/>
+      <w:iCs/>
+      <w:color w:val="404040" w:themeColor="text1" w:themeTint="BF"/>
+      <w:sz w:val="20"/>
+      <w:szCs w:val="20"/>
+    </w:rPr>
+  </w:style>
   <w:style w:type="character" w:default="1" w:styleId="DefaultParagraphFont">
     <w:name w:val="Default Paragraph Font"/>
     <w:uiPriority w:val="1"/>
+    <w:semiHidden/>
     <w:unhideWhenUsed/>
   </w:style>
   <w:style w:type="table" w:default="1" w:styleId="TableNormal">
@@ -1854,7 +2474,7 @@
     <w:link w:val="TitleChar"/>
     <w:uiPriority w:val="10"/>
     <w:qFormat/>
-    <w:rsid w:val="00083CEF"/>
+    <w:rsid w:val="0049393A"/>
     <w:pPr>
       <w:pBdr>
         <w:bottom w:val="single" w:sz="8" w:space="4" w:color="4F81BD" w:themeColor="accent1"/>
@@ -1876,7 +2496,7 @@
     <w:basedOn w:val="DefaultParagraphFont"/>
     <w:link w:val="Title"/>
     <w:uiPriority w:val="10"/>
-    <w:rsid w:val="00083CEF"/>
+    <w:rsid w:val="0049393A"/>
     <w:rPr>
       <w:rFonts w:asciiTheme="majorHAnsi" w:eastAsiaTheme="majorEastAsia" w:hAnsiTheme="majorHAnsi" w:cstheme="majorBidi"/>
       <w:color w:val="17365D" w:themeColor="text2" w:themeShade="BF"/>
@@ -1891,7 +2511,7 @@
     <w:basedOn w:val="DefaultParagraphFont"/>
     <w:link w:val="Heading1"/>
     <w:uiPriority w:val="9"/>
-    <w:rsid w:val="00083CEF"/>
+    <w:rsid w:val="0049393A"/>
     <w:rPr>
       <w:rFonts w:asciiTheme="majorHAnsi" w:eastAsiaTheme="majorEastAsia" w:hAnsiTheme="majorHAnsi" w:cstheme="majorBidi"/>
       <w:b/>
@@ -1906,7 +2526,7 @@
     <w:basedOn w:val="DefaultParagraphFont"/>
     <w:link w:val="Heading2"/>
     <w:uiPriority w:val="9"/>
-    <w:rsid w:val="00083CEF"/>
+    <w:rsid w:val="0049393A"/>
     <w:rPr>
       <w:rFonts w:asciiTheme="majorHAnsi" w:eastAsiaTheme="majorEastAsia" w:hAnsiTheme="majorHAnsi" w:cstheme="majorBidi"/>
       <w:b/>
@@ -1921,7 +2541,7 @@
     <w:basedOn w:val="DefaultParagraphFont"/>
     <w:link w:val="Heading3"/>
     <w:uiPriority w:val="9"/>
-    <w:rsid w:val="00083CEF"/>
+    <w:rsid w:val="0049393A"/>
     <w:rPr>
       <w:rFonts w:asciiTheme="majorHAnsi" w:eastAsiaTheme="majorEastAsia" w:hAnsiTheme="majorHAnsi" w:cstheme="majorBidi"/>
       <w:b/>
@@ -1934,7 +2554,7 @@
     <w:basedOn w:val="Normal"/>
     <w:uiPriority w:val="34"/>
     <w:qFormat/>
-    <w:rsid w:val="005A7BD9"/>
+    <w:rsid w:val="0049393A"/>
     <w:pPr>
       <w:ind w:left="720"/>
       <w:contextualSpacing/>
@@ -1966,7 +2586,7 @@
     <w:basedOn w:val="DefaultParagraphFont"/>
     <w:link w:val="Heading4"/>
     <w:uiPriority w:val="9"/>
-    <w:rsid w:val="005267F1"/>
+    <w:rsid w:val="0049393A"/>
     <w:rPr>
       <w:rFonts w:asciiTheme="majorHAnsi" w:eastAsiaTheme="majorEastAsia" w:hAnsiTheme="majorHAnsi" w:cstheme="majorBidi"/>
       <w:b/>
@@ -1983,7 +2603,7 @@
     <w:uiPriority w:val="35"/>
     <w:unhideWhenUsed/>
     <w:qFormat/>
-    <w:rsid w:val="007A00DD"/>
+    <w:rsid w:val="0049393A"/>
     <w:pPr>
       <w:spacing w:line="240" w:lineRule="auto"/>
     </w:pPr>
@@ -1994,6 +2614,288 @@
       <w:sz w:val="18"/>
       <w:szCs w:val="18"/>
     </w:rPr>
+  </w:style>
+  <w:style w:type="character" w:customStyle="1" w:styleId="Heading5Char">
+    <w:name w:val="Heading 5 Char"/>
+    <w:basedOn w:val="DefaultParagraphFont"/>
+    <w:link w:val="Heading5"/>
+    <w:uiPriority w:val="9"/>
+    <w:semiHidden/>
+    <w:rsid w:val="0049393A"/>
+    <w:rPr>
+      <w:rFonts w:asciiTheme="majorHAnsi" w:eastAsiaTheme="majorEastAsia" w:hAnsiTheme="majorHAnsi" w:cstheme="majorBidi"/>
+      <w:color w:val="243F60" w:themeColor="accent1" w:themeShade="7F"/>
+    </w:rPr>
+  </w:style>
+  <w:style w:type="character" w:customStyle="1" w:styleId="Heading6Char">
+    <w:name w:val="Heading 6 Char"/>
+    <w:basedOn w:val="DefaultParagraphFont"/>
+    <w:link w:val="Heading6"/>
+    <w:uiPriority w:val="9"/>
+    <w:semiHidden/>
+    <w:rsid w:val="0049393A"/>
+    <w:rPr>
+      <w:rFonts w:asciiTheme="majorHAnsi" w:eastAsiaTheme="majorEastAsia" w:hAnsiTheme="majorHAnsi" w:cstheme="majorBidi"/>
+      <w:i/>
+      <w:iCs/>
+      <w:color w:val="243F60" w:themeColor="accent1" w:themeShade="7F"/>
+    </w:rPr>
+  </w:style>
+  <w:style w:type="character" w:customStyle="1" w:styleId="Heading7Char">
+    <w:name w:val="Heading 7 Char"/>
+    <w:basedOn w:val="DefaultParagraphFont"/>
+    <w:link w:val="Heading7"/>
+    <w:uiPriority w:val="9"/>
+    <w:semiHidden/>
+    <w:rsid w:val="0049393A"/>
+    <w:rPr>
+      <w:rFonts w:asciiTheme="majorHAnsi" w:eastAsiaTheme="majorEastAsia" w:hAnsiTheme="majorHAnsi" w:cstheme="majorBidi"/>
+      <w:i/>
+      <w:iCs/>
+      <w:color w:val="404040" w:themeColor="text1" w:themeTint="BF"/>
+    </w:rPr>
+  </w:style>
+  <w:style w:type="character" w:customStyle="1" w:styleId="Heading8Char">
+    <w:name w:val="Heading 8 Char"/>
+    <w:basedOn w:val="DefaultParagraphFont"/>
+    <w:link w:val="Heading8"/>
+    <w:uiPriority w:val="9"/>
+    <w:semiHidden/>
+    <w:rsid w:val="0049393A"/>
+    <w:rPr>
+      <w:rFonts w:asciiTheme="majorHAnsi" w:eastAsiaTheme="majorEastAsia" w:hAnsiTheme="majorHAnsi" w:cstheme="majorBidi"/>
+      <w:color w:val="4F81BD" w:themeColor="accent1"/>
+      <w:sz w:val="20"/>
+      <w:szCs w:val="20"/>
+    </w:rPr>
+  </w:style>
+  <w:style w:type="character" w:customStyle="1" w:styleId="Heading9Char">
+    <w:name w:val="Heading 9 Char"/>
+    <w:basedOn w:val="DefaultParagraphFont"/>
+    <w:link w:val="Heading9"/>
+    <w:uiPriority w:val="9"/>
+    <w:semiHidden/>
+    <w:rsid w:val="0049393A"/>
+    <w:rPr>
+      <w:rFonts w:asciiTheme="majorHAnsi" w:eastAsiaTheme="majorEastAsia" w:hAnsiTheme="majorHAnsi" w:cstheme="majorBidi"/>
+      <w:i/>
+      <w:iCs/>
+      <w:color w:val="404040" w:themeColor="text1" w:themeTint="BF"/>
+      <w:sz w:val="20"/>
+      <w:szCs w:val="20"/>
+    </w:rPr>
+  </w:style>
+  <w:style w:type="paragraph" w:styleId="Subtitle">
+    <w:name w:val="Subtitle"/>
+    <w:basedOn w:val="Normal"/>
+    <w:next w:val="Normal"/>
+    <w:link w:val="SubtitleChar"/>
+    <w:uiPriority w:val="11"/>
+    <w:qFormat/>
+    <w:rsid w:val="0049393A"/>
+    <w:pPr>
+      <w:numPr>
+        <w:ilvl w:val="1"/>
+      </w:numPr>
+    </w:pPr>
+    <w:rPr>
+      <w:rFonts w:asciiTheme="majorHAnsi" w:eastAsiaTheme="majorEastAsia" w:hAnsiTheme="majorHAnsi" w:cstheme="majorBidi"/>
+      <w:i/>
+      <w:iCs/>
+      <w:color w:val="4F81BD" w:themeColor="accent1"/>
+      <w:spacing w:val="15"/>
+      <w:sz w:val="24"/>
+      <w:szCs w:val="24"/>
+    </w:rPr>
+  </w:style>
+  <w:style w:type="character" w:customStyle="1" w:styleId="SubtitleChar">
+    <w:name w:val="Subtitle Char"/>
+    <w:basedOn w:val="DefaultParagraphFont"/>
+    <w:link w:val="Subtitle"/>
+    <w:uiPriority w:val="11"/>
+    <w:rsid w:val="0049393A"/>
+    <w:rPr>
+      <w:rFonts w:asciiTheme="majorHAnsi" w:eastAsiaTheme="majorEastAsia" w:hAnsiTheme="majorHAnsi" w:cstheme="majorBidi"/>
+      <w:i/>
+      <w:iCs/>
+      <w:color w:val="4F81BD" w:themeColor="accent1"/>
+      <w:spacing w:val="15"/>
+      <w:sz w:val="24"/>
+      <w:szCs w:val="24"/>
+    </w:rPr>
+  </w:style>
+  <w:style w:type="character" w:styleId="Strong">
+    <w:name w:val="Strong"/>
+    <w:basedOn w:val="DefaultParagraphFont"/>
+    <w:uiPriority w:val="22"/>
+    <w:qFormat/>
+    <w:rsid w:val="0049393A"/>
+    <w:rPr>
+      <w:b/>
+      <w:bCs/>
+    </w:rPr>
+  </w:style>
+  <w:style w:type="character" w:styleId="Emphasis">
+    <w:name w:val="Emphasis"/>
+    <w:basedOn w:val="DefaultParagraphFont"/>
+    <w:uiPriority w:val="20"/>
+    <w:qFormat/>
+    <w:rsid w:val="0049393A"/>
+    <w:rPr>
+      <w:i/>
+      <w:iCs/>
+    </w:rPr>
+  </w:style>
+  <w:style w:type="paragraph" w:styleId="NoSpacing">
+    <w:name w:val="No Spacing"/>
+    <w:uiPriority w:val="1"/>
+    <w:qFormat/>
+    <w:rsid w:val="0049393A"/>
+    <w:pPr>
+      <w:spacing w:after="0" w:line="240" w:lineRule="auto"/>
+    </w:pPr>
+  </w:style>
+  <w:style w:type="paragraph" w:styleId="Quote">
+    <w:name w:val="Quote"/>
+    <w:basedOn w:val="Normal"/>
+    <w:next w:val="Normal"/>
+    <w:link w:val="QuoteChar"/>
+    <w:uiPriority w:val="29"/>
+    <w:qFormat/>
+    <w:rsid w:val="0049393A"/>
+    <w:rPr>
+      <w:i/>
+      <w:iCs/>
+      <w:color w:val="000000" w:themeColor="text1"/>
+    </w:rPr>
+  </w:style>
+  <w:style w:type="character" w:customStyle="1" w:styleId="QuoteChar">
+    <w:name w:val="Quote Char"/>
+    <w:basedOn w:val="DefaultParagraphFont"/>
+    <w:link w:val="Quote"/>
+    <w:uiPriority w:val="29"/>
+    <w:rsid w:val="0049393A"/>
+    <w:rPr>
+      <w:i/>
+      <w:iCs/>
+      <w:color w:val="000000" w:themeColor="text1"/>
+    </w:rPr>
+  </w:style>
+  <w:style w:type="paragraph" w:styleId="IntenseQuote">
+    <w:name w:val="Intense Quote"/>
+    <w:basedOn w:val="Normal"/>
+    <w:next w:val="Normal"/>
+    <w:link w:val="IntenseQuoteChar"/>
+    <w:uiPriority w:val="30"/>
+    <w:qFormat/>
+    <w:rsid w:val="0049393A"/>
+    <w:pPr>
+      <w:pBdr>
+        <w:bottom w:val="single" w:sz="4" w:space="4" w:color="4F81BD" w:themeColor="accent1"/>
+      </w:pBdr>
+      <w:spacing w:before="200" w:after="280"/>
+      <w:ind w:left="936" w:right="936"/>
+    </w:pPr>
+    <w:rPr>
+      <w:b/>
+      <w:bCs/>
+      <w:i/>
+      <w:iCs/>
+      <w:color w:val="4F81BD" w:themeColor="accent1"/>
+    </w:rPr>
+  </w:style>
+  <w:style w:type="character" w:customStyle="1" w:styleId="IntenseQuoteChar">
+    <w:name w:val="Intense Quote Char"/>
+    <w:basedOn w:val="DefaultParagraphFont"/>
+    <w:link w:val="IntenseQuote"/>
+    <w:uiPriority w:val="30"/>
+    <w:rsid w:val="0049393A"/>
+    <w:rPr>
+      <w:b/>
+      <w:bCs/>
+      <w:i/>
+      <w:iCs/>
+      <w:color w:val="4F81BD" w:themeColor="accent1"/>
+    </w:rPr>
+  </w:style>
+  <w:style w:type="character" w:styleId="SubtleEmphasis">
+    <w:name w:val="Subtle Emphasis"/>
+    <w:basedOn w:val="DefaultParagraphFont"/>
+    <w:uiPriority w:val="19"/>
+    <w:qFormat/>
+    <w:rsid w:val="0049393A"/>
+    <w:rPr>
+      <w:i/>
+      <w:iCs/>
+      <w:color w:val="808080" w:themeColor="text1" w:themeTint="7F"/>
+    </w:rPr>
+  </w:style>
+  <w:style w:type="character" w:styleId="IntenseEmphasis">
+    <w:name w:val="Intense Emphasis"/>
+    <w:basedOn w:val="DefaultParagraphFont"/>
+    <w:uiPriority w:val="21"/>
+    <w:qFormat/>
+    <w:rsid w:val="0049393A"/>
+    <w:rPr>
+      <w:b/>
+      <w:bCs/>
+      <w:i/>
+      <w:iCs/>
+      <w:color w:val="4F81BD" w:themeColor="accent1"/>
+    </w:rPr>
+  </w:style>
+  <w:style w:type="character" w:styleId="SubtleReference">
+    <w:name w:val="Subtle Reference"/>
+    <w:basedOn w:val="DefaultParagraphFont"/>
+    <w:uiPriority w:val="31"/>
+    <w:qFormat/>
+    <w:rsid w:val="0049393A"/>
+    <w:rPr>
+      <w:smallCaps/>
+      <w:color w:val="C0504D" w:themeColor="accent2"/>
+      <w:u w:val="single"/>
+    </w:rPr>
+  </w:style>
+  <w:style w:type="character" w:styleId="IntenseReference">
+    <w:name w:val="Intense Reference"/>
+    <w:basedOn w:val="DefaultParagraphFont"/>
+    <w:uiPriority w:val="32"/>
+    <w:qFormat/>
+    <w:rsid w:val="0049393A"/>
+    <w:rPr>
+      <w:b/>
+      <w:bCs/>
+      <w:smallCaps/>
+      <w:color w:val="C0504D" w:themeColor="accent2"/>
+      <w:spacing w:val="5"/>
+      <w:u w:val="single"/>
+    </w:rPr>
+  </w:style>
+  <w:style w:type="character" w:styleId="BookTitle">
+    <w:name w:val="Book Title"/>
+    <w:basedOn w:val="DefaultParagraphFont"/>
+    <w:uiPriority w:val="33"/>
+    <w:qFormat/>
+    <w:rsid w:val="0049393A"/>
+    <w:rPr>
+      <w:b/>
+      <w:bCs/>
+      <w:smallCaps/>
+      <w:spacing w:val="5"/>
+    </w:rPr>
+  </w:style>
+  <w:style w:type="paragraph" w:styleId="TOCHeading">
+    <w:name w:val="TOC Heading"/>
+    <w:basedOn w:val="Heading1"/>
+    <w:next w:val="Normal"/>
+    <w:uiPriority w:val="39"/>
+    <w:semiHidden/>
+    <w:unhideWhenUsed/>
+    <w:qFormat/>
+    <w:rsid w:val="0049393A"/>
+    <w:pPr>
+      <w:outlineLvl w:val="9"/>
+    </w:pPr>
   </w:style>
 </w:styles>
 </file>
@@ -2003,7 +2905,7 @@
   <w:docDefaults>
     <w:rPrDefault>
       <w:rPr>
-        <w:rFonts w:asciiTheme="minorHAnsi" w:eastAsiaTheme="minorHAnsi" w:hAnsiTheme="minorHAnsi" w:cstheme="minorBidi"/>
+        <w:rFonts w:asciiTheme="minorHAnsi" w:eastAsiaTheme="minorEastAsia" w:hAnsiTheme="minorHAnsi" w:cstheme="minorBidi"/>
         <w:sz w:val="22"/>
         <w:szCs w:val="22"/>
         <w:lang w:val="en-US" w:eastAsia="en-US" w:bidi="ar-SA"/>
@@ -2157,9 +3059,9 @@
   <w:style w:type="paragraph" w:default="1" w:styleId="Normal">
     <w:name w:val="Normal"/>
     <w:qFormat/>
-    <w:rsid w:val="003010D3"/>
+    <w:rsid w:val="0049393A"/>
     <w:pPr>
-      <w:spacing w:line="360" w:lineRule="auto"/>
+      <w:spacing w:after="0"/>
     </w:pPr>
   </w:style>
   <w:style w:type="paragraph" w:styleId="Heading1">
@@ -2169,11 +3071,11 @@
     <w:link w:val="Heading1Char"/>
     <w:uiPriority w:val="9"/>
     <w:qFormat/>
-    <w:rsid w:val="00083CEF"/>
+    <w:rsid w:val="0049393A"/>
     <w:pPr>
       <w:keepNext/>
       <w:keepLines/>
-      <w:spacing w:before="480" w:after="0"/>
+      <w:spacing w:before="480"/>
       <w:outlineLvl w:val="0"/>
     </w:pPr>
     <w:rPr>
@@ -2193,11 +3095,11 @@
     <w:uiPriority w:val="9"/>
     <w:unhideWhenUsed/>
     <w:qFormat/>
-    <w:rsid w:val="00083CEF"/>
+    <w:rsid w:val="0049393A"/>
     <w:pPr>
       <w:keepNext/>
       <w:keepLines/>
-      <w:spacing w:before="200" w:after="0"/>
+      <w:spacing w:before="200"/>
       <w:outlineLvl w:val="1"/>
     </w:pPr>
     <w:rPr>
@@ -2217,11 +3119,11 @@
     <w:uiPriority w:val="9"/>
     <w:unhideWhenUsed/>
     <w:qFormat/>
-    <w:rsid w:val="00083CEF"/>
+    <w:rsid w:val="0049393A"/>
     <w:pPr>
       <w:keepNext/>
       <w:keepLines/>
-      <w:spacing w:before="200" w:after="0"/>
+      <w:spacing w:before="200"/>
       <w:outlineLvl w:val="2"/>
     </w:pPr>
     <w:rPr>
@@ -2239,11 +3141,11 @@
     <w:uiPriority w:val="9"/>
     <w:unhideWhenUsed/>
     <w:qFormat/>
-    <w:rsid w:val="005267F1"/>
+    <w:rsid w:val="0049393A"/>
     <w:pPr>
       <w:keepNext/>
       <w:keepLines/>
-      <w:spacing w:before="200" w:after="0"/>
+      <w:spacing w:before="200"/>
       <w:outlineLvl w:val="3"/>
     </w:pPr>
     <w:rPr>
@@ -2255,9 +3157,125 @@
       <w:color w:val="4F81BD" w:themeColor="accent1"/>
     </w:rPr>
   </w:style>
+  <w:style w:type="paragraph" w:styleId="Heading5">
+    <w:name w:val="heading 5"/>
+    <w:basedOn w:val="Normal"/>
+    <w:next w:val="Normal"/>
+    <w:link w:val="Heading5Char"/>
+    <w:uiPriority w:val="9"/>
+    <w:semiHidden/>
+    <w:unhideWhenUsed/>
+    <w:qFormat/>
+    <w:rsid w:val="0049393A"/>
+    <w:pPr>
+      <w:keepNext/>
+      <w:keepLines/>
+      <w:spacing w:before="200"/>
+      <w:outlineLvl w:val="4"/>
+    </w:pPr>
+    <w:rPr>
+      <w:rFonts w:asciiTheme="majorHAnsi" w:eastAsiaTheme="majorEastAsia" w:hAnsiTheme="majorHAnsi" w:cstheme="majorBidi"/>
+      <w:color w:val="243F60" w:themeColor="accent1" w:themeShade="7F"/>
+    </w:rPr>
+  </w:style>
+  <w:style w:type="paragraph" w:styleId="Heading6">
+    <w:name w:val="heading 6"/>
+    <w:basedOn w:val="Normal"/>
+    <w:next w:val="Normal"/>
+    <w:link w:val="Heading6Char"/>
+    <w:uiPriority w:val="9"/>
+    <w:semiHidden/>
+    <w:unhideWhenUsed/>
+    <w:qFormat/>
+    <w:rsid w:val="0049393A"/>
+    <w:pPr>
+      <w:keepNext/>
+      <w:keepLines/>
+      <w:spacing w:before="200"/>
+      <w:outlineLvl w:val="5"/>
+    </w:pPr>
+    <w:rPr>
+      <w:rFonts w:asciiTheme="majorHAnsi" w:eastAsiaTheme="majorEastAsia" w:hAnsiTheme="majorHAnsi" w:cstheme="majorBidi"/>
+      <w:i/>
+      <w:iCs/>
+      <w:color w:val="243F60" w:themeColor="accent1" w:themeShade="7F"/>
+    </w:rPr>
+  </w:style>
+  <w:style w:type="paragraph" w:styleId="Heading7">
+    <w:name w:val="heading 7"/>
+    <w:basedOn w:val="Normal"/>
+    <w:next w:val="Normal"/>
+    <w:link w:val="Heading7Char"/>
+    <w:uiPriority w:val="9"/>
+    <w:semiHidden/>
+    <w:unhideWhenUsed/>
+    <w:qFormat/>
+    <w:rsid w:val="0049393A"/>
+    <w:pPr>
+      <w:keepNext/>
+      <w:keepLines/>
+      <w:spacing w:before="200"/>
+      <w:outlineLvl w:val="6"/>
+    </w:pPr>
+    <w:rPr>
+      <w:rFonts w:asciiTheme="majorHAnsi" w:eastAsiaTheme="majorEastAsia" w:hAnsiTheme="majorHAnsi" w:cstheme="majorBidi"/>
+      <w:i/>
+      <w:iCs/>
+      <w:color w:val="404040" w:themeColor="text1" w:themeTint="BF"/>
+    </w:rPr>
+  </w:style>
+  <w:style w:type="paragraph" w:styleId="Heading8">
+    <w:name w:val="heading 8"/>
+    <w:basedOn w:val="Normal"/>
+    <w:next w:val="Normal"/>
+    <w:link w:val="Heading8Char"/>
+    <w:uiPriority w:val="9"/>
+    <w:semiHidden/>
+    <w:unhideWhenUsed/>
+    <w:qFormat/>
+    <w:rsid w:val="0049393A"/>
+    <w:pPr>
+      <w:keepNext/>
+      <w:keepLines/>
+      <w:spacing w:before="200"/>
+      <w:outlineLvl w:val="7"/>
+    </w:pPr>
+    <w:rPr>
+      <w:rFonts w:asciiTheme="majorHAnsi" w:eastAsiaTheme="majorEastAsia" w:hAnsiTheme="majorHAnsi" w:cstheme="majorBidi"/>
+      <w:color w:val="4F81BD" w:themeColor="accent1"/>
+      <w:sz w:val="20"/>
+      <w:szCs w:val="20"/>
+    </w:rPr>
+  </w:style>
+  <w:style w:type="paragraph" w:styleId="Heading9">
+    <w:name w:val="heading 9"/>
+    <w:basedOn w:val="Normal"/>
+    <w:next w:val="Normal"/>
+    <w:link w:val="Heading9Char"/>
+    <w:uiPriority w:val="9"/>
+    <w:semiHidden/>
+    <w:unhideWhenUsed/>
+    <w:qFormat/>
+    <w:rsid w:val="0049393A"/>
+    <w:pPr>
+      <w:keepNext/>
+      <w:keepLines/>
+      <w:spacing w:before="200"/>
+      <w:outlineLvl w:val="8"/>
+    </w:pPr>
+    <w:rPr>
+      <w:rFonts w:asciiTheme="majorHAnsi" w:eastAsiaTheme="majorEastAsia" w:hAnsiTheme="majorHAnsi" w:cstheme="majorBidi"/>
+      <w:i/>
+      <w:iCs/>
+      <w:color w:val="404040" w:themeColor="text1" w:themeTint="BF"/>
+      <w:sz w:val="20"/>
+      <w:szCs w:val="20"/>
+    </w:rPr>
+  </w:style>
   <w:style w:type="character" w:default="1" w:styleId="DefaultParagraphFont">
     <w:name w:val="Default Paragraph Font"/>
     <w:uiPriority w:val="1"/>
+    <w:semiHidden/>
     <w:unhideWhenUsed/>
   </w:style>
   <w:style w:type="table" w:default="1" w:styleId="TableNormal">
@@ -2288,7 +3306,7 @@
     <w:link w:val="TitleChar"/>
     <w:uiPriority w:val="10"/>
     <w:qFormat/>
-    <w:rsid w:val="00083CEF"/>
+    <w:rsid w:val="0049393A"/>
     <w:pPr>
       <w:pBdr>
         <w:bottom w:val="single" w:sz="8" w:space="4" w:color="4F81BD" w:themeColor="accent1"/>
@@ -2310,7 +3328,7 @@
     <w:basedOn w:val="DefaultParagraphFont"/>
     <w:link w:val="Title"/>
     <w:uiPriority w:val="10"/>
-    <w:rsid w:val="00083CEF"/>
+    <w:rsid w:val="0049393A"/>
     <w:rPr>
       <w:rFonts w:asciiTheme="majorHAnsi" w:eastAsiaTheme="majorEastAsia" w:hAnsiTheme="majorHAnsi" w:cstheme="majorBidi"/>
       <w:color w:val="17365D" w:themeColor="text2" w:themeShade="BF"/>
@@ -2325,7 +3343,7 @@
     <w:basedOn w:val="DefaultParagraphFont"/>
     <w:link w:val="Heading1"/>
     <w:uiPriority w:val="9"/>
-    <w:rsid w:val="00083CEF"/>
+    <w:rsid w:val="0049393A"/>
     <w:rPr>
       <w:rFonts w:asciiTheme="majorHAnsi" w:eastAsiaTheme="majorEastAsia" w:hAnsiTheme="majorHAnsi" w:cstheme="majorBidi"/>
       <w:b/>
@@ -2340,7 +3358,7 @@
     <w:basedOn w:val="DefaultParagraphFont"/>
     <w:link w:val="Heading2"/>
     <w:uiPriority w:val="9"/>
-    <w:rsid w:val="00083CEF"/>
+    <w:rsid w:val="0049393A"/>
     <w:rPr>
       <w:rFonts w:asciiTheme="majorHAnsi" w:eastAsiaTheme="majorEastAsia" w:hAnsiTheme="majorHAnsi" w:cstheme="majorBidi"/>
       <w:b/>
@@ -2355,7 +3373,7 @@
     <w:basedOn w:val="DefaultParagraphFont"/>
     <w:link w:val="Heading3"/>
     <w:uiPriority w:val="9"/>
-    <w:rsid w:val="00083CEF"/>
+    <w:rsid w:val="0049393A"/>
     <w:rPr>
       <w:rFonts w:asciiTheme="majorHAnsi" w:eastAsiaTheme="majorEastAsia" w:hAnsiTheme="majorHAnsi" w:cstheme="majorBidi"/>
       <w:b/>
@@ -2368,7 +3386,7 @@
     <w:basedOn w:val="Normal"/>
     <w:uiPriority w:val="34"/>
     <w:qFormat/>
-    <w:rsid w:val="005A7BD9"/>
+    <w:rsid w:val="0049393A"/>
     <w:pPr>
       <w:ind w:left="720"/>
       <w:contextualSpacing/>
@@ -2400,7 +3418,7 @@
     <w:basedOn w:val="DefaultParagraphFont"/>
     <w:link w:val="Heading4"/>
     <w:uiPriority w:val="9"/>
-    <w:rsid w:val="005267F1"/>
+    <w:rsid w:val="0049393A"/>
     <w:rPr>
       <w:rFonts w:asciiTheme="majorHAnsi" w:eastAsiaTheme="majorEastAsia" w:hAnsiTheme="majorHAnsi" w:cstheme="majorBidi"/>
       <w:b/>
@@ -2417,7 +3435,7 @@
     <w:uiPriority w:val="35"/>
     <w:unhideWhenUsed/>
     <w:qFormat/>
-    <w:rsid w:val="007A00DD"/>
+    <w:rsid w:val="0049393A"/>
     <w:pPr>
       <w:spacing w:line="240" w:lineRule="auto"/>
     </w:pPr>
@@ -2428,6 +3446,288 @@
       <w:sz w:val="18"/>
       <w:szCs w:val="18"/>
     </w:rPr>
+  </w:style>
+  <w:style w:type="character" w:customStyle="1" w:styleId="Heading5Char">
+    <w:name w:val="Heading 5 Char"/>
+    <w:basedOn w:val="DefaultParagraphFont"/>
+    <w:link w:val="Heading5"/>
+    <w:uiPriority w:val="9"/>
+    <w:semiHidden/>
+    <w:rsid w:val="0049393A"/>
+    <w:rPr>
+      <w:rFonts w:asciiTheme="majorHAnsi" w:eastAsiaTheme="majorEastAsia" w:hAnsiTheme="majorHAnsi" w:cstheme="majorBidi"/>
+      <w:color w:val="243F60" w:themeColor="accent1" w:themeShade="7F"/>
+    </w:rPr>
+  </w:style>
+  <w:style w:type="character" w:customStyle="1" w:styleId="Heading6Char">
+    <w:name w:val="Heading 6 Char"/>
+    <w:basedOn w:val="DefaultParagraphFont"/>
+    <w:link w:val="Heading6"/>
+    <w:uiPriority w:val="9"/>
+    <w:semiHidden/>
+    <w:rsid w:val="0049393A"/>
+    <w:rPr>
+      <w:rFonts w:asciiTheme="majorHAnsi" w:eastAsiaTheme="majorEastAsia" w:hAnsiTheme="majorHAnsi" w:cstheme="majorBidi"/>
+      <w:i/>
+      <w:iCs/>
+      <w:color w:val="243F60" w:themeColor="accent1" w:themeShade="7F"/>
+    </w:rPr>
+  </w:style>
+  <w:style w:type="character" w:customStyle="1" w:styleId="Heading7Char">
+    <w:name w:val="Heading 7 Char"/>
+    <w:basedOn w:val="DefaultParagraphFont"/>
+    <w:link w:val="Heading7"/>
+    <w:uiPriority w:val="9"/>
+    <w:semiHidden/>
+    <w:rsid w:val="0049393A"/>
+    <w:rPr>
+      <w:rFonts w:asciiTheme="majorHAnsi" w:eastAsiaTheme="majorEastAsia" w:hAnsiTheme="majorHAnsi" w:cstheme="majorBidi"/>
+      <w:i/>
+      <w:iCs/>
+      <w:color w:val="404040" w:themeColor="text1" w:themeTint="BF"/>
+    </w:rPr>
+  </w:style>
+  <w:style w:type="character" w:customStyle="1" w:styleId="Heading8Char">
+    <w:name w:val="Heading 8 Char"/>
+    <w:basedOn w:val="DefaultParagraphFont"/>
+    <w:link w:val="Heading8"/>
+    <w:uiPriority w:val="9"/>
+    <w:semiHidden/>
+    <w:rsid w:val="0049393A"/>
+    <w:rPr>
+      <w:rFonts w:asciiTheme="majorHAnsi" w:eastAsiaTheme="majorEastAsia" w:hAnsiTheme="majorHAnsi" w:cstheme="majorBidi"/>
+      <w:color w:val="4F81BD" w:themeColor="accent1"/>
+      <w:sz w:val="20"/>
+      <w:szCs w:val="20"/>
+    </w:rPr>
+  </w:style>
+  <w:style w:type="character" w:customStyle="1" w:styleId="Heading9Char">
+    <w:name w:val="Heading 9 Char"/>
+    <w:basedOn w:val="DefaultParagraphFont"/>
+    <w:link w:val="Heading9"/>
+    <w:uiPriority w:val="9"/>
+    <w:semiHidden/>
+    <w:rsid w:val="0049393A"/>
+    <w:rPr>
+      <w:rFonts w:asciiTheme="majorHAnsi" w:eastAsiaTheme="majorEastAsia" w:hAnsiTheme="majorHAnsi" w:cstheme="majorBidi"/>
+      <w:i/>
+      <w:iCs/>
+      <w:color w:val="404040" w:themeColor="text1" w:themeTint="BF"/>
+      <w:sz w:val="20"/>
+      <w:szCs w:val="20"/>
+    </w:rPr>
+  </w:style>
+  <w:style w:type="paragraph" w:styleId="Subtitle">
+    <w:name w:val="Subtitle"/>
+    <w:basedOn w:val="Normal"/>
+    <w:next w:val="Normal"/>
+    <w:link w:val="SubtitleChar"/>
+    <w:uiPriority w:val="11"/>
+    <w:qFormat/>
+    <w:rsid w:val="0049393A"/>
+    <w:pPr>
+      <w:numPr>
+        <w:ilvl w:val="1"/>
+      </w:numPr>
+    </w:pPr>
+    <w:rPr>
+      <w:rFonts w:asciiTheme="majorHAnsi" w:eastAsiaTheme="majorEastAsia" w:hAnsiTheme="majorHAnsi" w:cstheme="majorBidi"/>
+      <w:i/>
+      <w:iCs/>
+      <w:color w:val="4F81BD" w:themeColor="accent1"/>
+      <w:spacing w:val="15"/>
+      <w:sz w:val="24"/>
+      <w:szCs w:val="24"/>
+    </w:rPr>
+  </w:style>
+  <w:style w:type="character" w:customStyle="1" w:styleId="SubtitleChar">
+    <w:name w:val="Subtitle Char"/>
+    <w:basedOn w:val="DefaultParagraphFont"/>
+    <w:link w:val="Subtitle"/>
+    <w:uiPriority w:val="11"/>
+    <w:rsid w:val="0049393A"/>
+    <w:rPr>
+      <w:rFonts w:asciiTheme="majorHAnsi" w:eastAsiaTheme="majorEastAsia" w:hAnsiTheme="majorHAnsi" w:cstheme="majorBidi"/>
+      <w:i/>
+      <w:iCs/>
+      <w:color w:val="4F81BD" w:themeColor="accent1"/>
+      <w:spacing w:val="15"/>
+      <w:sz w:val="24"/>
+      <w:szCs w:val="24"/>
+    </w:rPr>
+  </w:style>
+  <w:style w:type="character" w:styleId="Strong">
+    <w:name w:val="Strong"/>
+    <w:basedOn w:val="DefaultParagraphFont"/>
+    <w:uiPriority w:val="22"/>
+    <w:qFormat/>
+    <w:rsid w:val="0049393A"/>
+    <w:rPr>
+      <w:b/>
+      <w:bCs/>
+    </w:rPr>
+  </w:style>
+  <w:style w:type="character" w:styleId="Emphasis">
+    <w:name w:val="Emphasis"/>
+    <w:basedOn w:val="DefaultParagraphFont"/>
+    <w:uiPriority w:val="20"/>
+    <w:qFormat/>
+    <w:rsid w:val="0049393A"/>
+    <w:rPr>
+      <w:i/>
+      <w:iCs/>
+    </w:rPr>
+  </w:style>
+  <w:style w:type="paragraph" w:styleId="NoSpacing">
+    <w:name w:val="No Spacing"/>
+    <w:uiPriority w:val="1"/>
+    <w:qFormat/>
+    <w:rsid w:val="0049393A"/>
+    <w:pPr>
+      <w:spacing w:after="0" w:line="240" w:lineRule="auto"/>
+    </w:pPr>
+  </w:style>
+  <w:style w:type="paragraph" w:styleId="Quote">
+    <w:name w:val="Quote"/>
+    <w:basedOn w:val="Normal"/>
+    <w:next w:val="Normal"/>
+    <w:link w:val="QuoteChar"/>
+    <w:uiPriority w:val="29"/>
+    <w:qFormat/>
+    <w:rsid w:val="0049393A"/>
+    <w:rPr>
+      <w:i/>
+      <w:iCs/>
+      <w:color w:val="000000" w:themeColor="text1"/>
+    </w:rPr>
+  </w:style>
+  <w:style w:type="character" w:customStyle="1" w:styleId="QuoteChar">
+    <w:name w:val="Quote Char"/>
+    <w:basedOn w:val="DefaultParagraphFont"/>
+    <w:link w:val="Quote"/>
+    <w:uiPriority w:val="29"/>
+    <w:rsid w:val="0049393A"/>
+    <w:rPr>
+      <w:i/>
+      <w:iCs/>
+      <w:color w:val="000000" w:themeColor="text1"/>
+    </w:rPr>
+  </w:style>
+  <w:style w:type="paragraph" w:styleId="IntenseQuote">
+    <w:name w:val="Intense Quote"/>
+    <w:basedOn w:val="Normal"/>
+    <w:next w:val="Normal"/>
+    <w:link w:val="IntenseQuoteChar"/>
+    <w:uiPriority w:val="30"/>
+    <w:qFormat/>
+    <w:rsid w:val="0049393A"/>
+    <w:pPr>
+      <w:pBdr>
+        <w:bottom w:val="single" w:sz="4" w:space="4" w:color="4F81BD" w:themeColor="accent1"/>
+      </w:pBdr>
+      <w:spacing w:before="200" w:after="280"/>
+      <w:ind w:left="936" w:right="936"/>
+    </w:pPr>
+    <w:rPr>
+      <w:b/>
+      <w:bCs/>
+      <w:i/>
+      <w:iCs/>
+      <w:color w:val="4F81BD" w:themeColor="accent1"/>
+    </w:rPr>
+  </w:style>
+  <w:style w:type="character" w:customStyle="1" w:styleId="IntenseQuoteChar">
+    <w:name w:val="Intense Quote Char"/>
+    <w:basedOn w:val="DefaultParagraphFont"/>
+    <w:link w:val="IntenseQuote"/>
+    <w:uiPriority w:val="30"/>
+    <w:rsid w:val="0049393A"/>
+    <w:rPr>
+      <w:b/>
+      <w:bCs/>
+      <w:i/>
+      <w:iCs/>
+      <w:color w:val="4F81BD" w:themeColor="accent1"/>
+    </w:rPr>
+  </w:style>
+  <w:style w:type="character" w:styleId="SubtleEmphasis">
+    <w:name w:val="Subtle Emphasis"/>
+    <w:basedOn w:val="DefaultParagraphFont"/>
+    <w:uiPriority w:val="19"/>
+    <w:qFormat/>
+    <w:rsid w:val="0049393A"/>
+    <w:rPr>
+      <w:i/>
+      <w:iCs/>
+      <w:color w:val="808080" w:themeColor="text1" w:themeTint="7F"/>
+    </w:rPr>
+  </w:style>
+  <w:style w:type="character" w:styleId="IntenseEmphasis">
+    <w:name w:val="Intense Emphasis"/>
+    <w:basedOn w:val="DefaultParagraphFont"/>
+    <w:uiPriority w:val="21"/>
+    <w:qFormat/>
+    <w:rsid w:val="0049393A"/>
+    <w:rPr>
+      <w:b/>
+      <w:bCs/>
+      <w:i/>
+      <w:iCs/>
+      <w:color w:val="4F81BD" w:themeColor="accent1"/>
+    </w:rPr>
+  </w:style>
+  <w:style w:type="character" w:styleId="SubtleReference">
+    <w:name w:val="Subtle Reference"/>
+    <w:basedOn w:val="DefaultParagraphFont"/>
+    <w:uiPriority w:val="31"/>
+    <w:qFormat/>
+    <w:rsid w:val="0049393A"/>
+    <w:rPr>
+      <w:smallCaps/>
+      <w:color w:val="C0504D" w:themeColor="accent2"/>
+      <w:u w:val="single"/>
+    </w:rPr>
+  </w:style>
+  <w:style w:type="character" w:styleId="IntenseReference">
+    <w:name w:val="Intense Reference"/>
+    <w:basedOn w:val="DefaultParagraphFont"/>
+    <w:uiPriority w:val="32"/>
+    <w:qFormat/>
+    <w:rsid w:val="0049393A"/>
+    <w:rPr>
+      <w:b/>
+      <w:bCs/>
+      <w:smallCaps/>
+      <w:color w:val="C0504D" w:themeColor="accent2"/>
+      <w:spacing w:val="5"/>
+      <w:u w:val="single"/>
+    </w:rPr>
+  </w:style>
+  <w:style w:type="character" w:styleId="BookTitle">
+    <w:name w:val="Book Title"/>
+    <w:basedOn w:val="DefaultParagraphFont"/>
+    <w:uiPriority w:val="33"/>
+    <w:qFormat/>
+    <w:rsid w:val="0049393A"/>
+    <w:rPr>
+      <w:b/>
+      <w:bCs/>
+      <w:smallCaps/>
+      <w:spacing w:val="5"/>
+    </w:rPr>
+  </w:style>
+  <w:style w:type="paragraph" w:styleId="TOCHeading">
+    <w:name w:val="TOC Heading"/>
+    <w:basedOn w:val="Heading1"/>
+    <w:next w:val="Normal"/>
+    <w:uiPriority w:val="39"/>
+    <w:semiHidden/>
+    <w:unhideWhenUsed/>
+    <w:qFormat/>
+    <w:rsid w:val="0049393A"/>
+    <w:pPr>
+      <w:outlineLvl w:val="9"/>
+    </w:pPr>
   </w:style>
 </w:styles>
 </file>
@@ -2473,18 +3773,18 @@
         <a:srgbClr val="800080"/>
       </a:folHlink>
     </a:clrScheme>
-    <a:fontScheme name="Angles">
+    <a:fontScheme name="Office Classic">
       <a:majorFont>
-        <a:latin typeface="Franklin Gothic Medium"/>
+        <a:latin typeface="Arial"/>
         <a:ea typeface=""/>
         <a:cs typeface=""/>
-        <a:font script="Jpan" typeface="HG創英角ｺﾞｼｯｸUB"/>
+        <a:font script="Jpan" typeface="ＭＳ Ｐゴシック"/>
         <a:font script="Hang" typeface="돋움"/>
-        <a:font script="Hans" typeface="微软雅黑"/>
+        <a:font script="Hans" typeface="黑体"/>
         <a:font script="Hant" typeface="微軟正黑體"/>
-        <a:font script="Arab" typeface="Tahoma"/>
-        <a:font script="Hebr" typeface="Aharoni"/>
-        <a:font script="Thai" typeface="LilyUPC"/>
+        <a:font script="Arab" typeface="Arial"/>
+        <a:font script="Hebr" typeface="Arial"/>
+        <a:font script="Thai" typeface="Cordia New"/>
         <a:font script="Ethi" typeface="Nyala"/>
         <a:font script="Beng" typeface="Vrinda"/>
         <a:font script="Gujr" typeface="Shruti"/>
@@ -2510,16 +3810,16 @@
         <a:font script="Geor" typeface="Sylfaen"/>
       </a:majorFont>
       <a:minorFont>
-        <a:latin typeface="Franklin Gothic Book"/>
+        <a:latin typeface="Times New Roman"/>
         <a:ea typeface=""/>
         <a:cs typeface=""/>
-        <a:font script="Jpan" typeface="ＭＳ Ｐゴシック"/>
-        <a:font script="Hang" typeface="맑은 고딕"/>
-        <a:font script="Hans" typeface="隶书"/>
+        <a:font script="Jpan" typeface="ＭＳ Ｐ明朝"/>
+        <a:font script="Hang" typeface="바탕"/>
+        <a:font script="Hans" typeface="宋体"/>
         <a:font script="Hant" typeface="新細明體"/>
-        <a:font script="Arab" typeface="Arial"/>
-        <a:font script="Hebr" typeface="Arial"/>
-        <a:font script="Thai" typeface="Cordia New"/>
+        <a:font script="Arab" typeface="Times New Roman"/>
+        <a:font script="Hebr" typeface="Times New Roman"/>
+        <a:font script="Thai" typeface="Angsana New"/>
         <a:font script="Ethi" typeface="Nyala"/>
         <a:font script="Beng" typeface="Vrinda"/>
         <a:font script="Gujr" typeface="Shruti"/>
@@ -2540,7 +3840,7 @@
         <a:font script="Laoo" typeface="DokChampa"/>
         <a:font script="Sinh" typeface="Iskoola Pota"/>
         <a:font script="Mong" typeface="Mongolian Baiti"/>
-        <a:font script="Viet" typeface="Arial"/>
+        <a:font script="Viet" typeface="Times New Roman"/>
         <a:font script="Uigh" typeface="Microsoft Uighur"/>
         <a:font script="Geor" typeface="Sylfaen"/>
       </a:minorFont>

</xml_diff>